<commit_message>
revising according to feedbacks
</commit_message>
<xml_diff>
--- a/declaration-of-authorship-form.docx
+++ b/declaration-of-authorship-form.docx
@@ -644,15 +644,27 @@
           </w:tcPr>
           <w:p>
             <w:pPr>
-              <w:spacing w:before="271" w:after="227" w:line="250" w:lineRule="exact"/>
               <w:jc w:val="center"/>
-              <w:textAlignment w:val="baseline"/>
-              <w:rPr>
-                <w:rFonts w:ascii="Arial" w:eastAsia="Arial" w:hAnsi="Arial"/>
-                <w:b/>
-                <w:color w:val="000000"/>
-              </w:rPr>
-            </w:pPr>
+              <w:rPr>
+                <w:rFonts w:ascii="Lato" w:eastAsia="Lato" w:hAnsi="Lato" w:cs="Lato"/>
+                <w:b/>
+                <w:bCs/>
+                <w:color w:val="273540"/>
+                <w:sz w:val="24"/>
+                <w:szCs w:val="24"/>
+              </w:rPr>
+            </w:pPr>
+            <w:r>
+              <w:rPr>
+                <w:rFonts w:ascii="Lato" w:eastAsia="Lato" w:hAnsi="Lato" w:cs="Lato"/>
+                <w:b/>
+                <w:bCs/>
+                <w:color w:val="273540"/>
+                <w:sz w:val="24"/>
+                <w:szCs w:val="24"/>
+              </w:rPr>
+              <w:t>Monday 27 October 2025</w:t>
+            </w:r>
           </w:p>
         </w:tc>
       </w:tr>
@@ -1559,6 +1571,73 @@
                 <w:sz w:val="24"/>
               </w:rPr>
             </w:pPr>
+            <w:r>
+              <w:rPr>
+                <w:rFonts w:ascii="Arial" w:eastAsia="Arial" w:hAnsi="Arial"/>
+                <w:noProof/>
+                <w:color w:val="000000"/>
+                <w:sz w:val="24"/>
+              </w:rPr>
+              <mc:AlternateContent>
+                <mc:Choice Requires="wpi">
+                  <w:drawing>
+                    <wp:anchor distT="0" distB="0" distL="114300" distR="114300" simplePos="0" relativeHeight="251692032" behindDoc="0" locked="0" layoutInCell="1" allowOverlap="1" wp14:anchorId="40F89583" wp14:editId="0990043F">
+                      <wp:simplePos x="0" y="0"/>
+                      <wp:positionH relativeFrom="column">
+                        <wp:posOffset>33655</wp:posOffset>
+                      </wp:positionH>
+                      <wp:positionV relativeFrom="paragraph">
+                        <wp:posOffset>-36195</wp:posOffset>
+                      </wp:positionV>
+                      <wp:extent cx="1644425" cy="386715"/>
+                      <wp:effectExtent l="57150" t="57150" r="51435" b="51435"/>
+                      <wp:wrapNone/>
+                      <wp:docPr id="461176690" name="Ink 14"/>
+                      <wp:cNvGraphicFramePr/>
+                      <a:graphic xmlns:a="http://schemas.openxmlformats.org/drawingml/2006/main">
+                        <a:graphicData uri="http://schemas.microsoft.com/office/word/2010/wordprocessingInk">
+                          <w14:contentPart bwMode="auto" r:id="rId9">
+                            <w14:nvContentPartPr>
+                              <w14:cNvContentPartPr/>
+                            </w14:nvContentPartPr>
+                            <w14:xfrm>
+                              <a:off x="0" y="0"/>
+                              <a:ext cx="1644425" cy="386715"/>
+                            </w14:xfrm>
+                          </w14:contentPart>
+                        </a:graphicData>
+                      </a:graphic>
+                    </wp:anchor>
+                  </w:drawing>
+                </mc:Choice>
+                <mc:Fallback>
+                  <w:pict>
+                    <v:shapetype w14:anchorId="35666731" id="_x0000_t75" coordsize="21600,21600" o:spt="75" o:preferrelative="t" path="m@4@5l@4@11@9@11@9@5xe" filled="f" stroked="f">
+                      <v:stroke joinstyle="miter"/>
+                      <v:formulas>
+                        <v:f eqn="if lineDrawn pixelLineWidth 0"/>
+                        <v:f eqn="sum @0 1 0"/>
+                        <v:f eqn="sum 0 0 @1"/>
+                        <v:f eqn="prod @2 1 2"/>
+                        <v:f eqn="prod @3 21600 pixelWidth"/>
+                        <v:f eqn="prod @3 21600 pixelHeight"/>
+                        <v:f eqn="sum @0 0 1"/>
+                        <v:f eqn="prod @6 1 2"/>
+                        <v:f eqn="prod @7 21600 pixelWidth"/>
+                        <v:f eqn="sum @8 21600 0"/>
+                        <v:f eqn="prod @7 21600 pixelHeight"/>
+                        <v:f eqn="sum @10 21600 0"/>
+                      </v:formulas>
+                      <v:path o:extrusionok="f" gradientshapeok="t" o:connecttype="rect"/>
+                      <o:lock v:ext="edit" aspectratio="t"/>
+                    </v:shapetype>
+                    <v:shape id="Ink 14" o:spid="_x0000_s1026" type="#_x0000_t75" style="position:absolute;margin-left:1.95pt;margin-top:-3.55pt;width:130.9pt;height:31.85pt;z-index:251692032;visibility:visible;mso-wrap-style:square;mso-wrap-distance-left:9pt;mso-wrap-distance-top:0;mso-wrap-distance-right:9pt;mso-wrap-distance-bottom:0;mso-position-horizontal:absolute;mso-position-horizontal-relative:text;mso-position-vertical:absolute;mso-position-vertical-relative:text" o:gfxdata="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">
+                      <v:imagedata r:id="rId10" o:title=""/>
+                    </v:shape>
+                  </w:pict>
+                </mc:Fallback>
+              </mc:AlternateContent>
+            </w:r>
           </w:p>
         </w:tc>
       </w:tr>
@@ -2129,6 +2208,7 @@
   <w:style w:type="character" w:default="1" w:styleId="DefaultParagraphFont">
     <w:name w:val="Default Paragraph Font"/>
     <w:uiPriority w:val="1"/>
+    <w:semiHidden/>
     <w:unhideWhenUsed/>
   </w:style>
   <w:style w:type="table" w:default="1" w:styleId="TableNormal">
@@ -2244,7 +2324,7 @@
   <inkml:trace contextRef="#ctx0" brushRef="#br0" timeOffset="334.19">1235 1119 19007 0 0,'-9'-21'2377'0'0,"3"2"-1762"0"0,6 19-597 0 0,-1-1 0 0 0,1 1 1 0 0,0-1-1 0 0,-1 1 0 0 0,1-1 0 0 0,0 1 0 0 0,-1 0 0 0 0,1-1 0 0 0,-1 1 0 0 0,1 0 0 0 0,-1-1 1 0 0,1 1-1 0 0,-1 0 0 0 0,1-1 0 0 0,-1 1 0 0 0,1 0 0 0 0,-1 0 0 0 0,1 0 0 0 0,-1 0 1 0 0,0-1-1 0 0,1 1 0 0 0,-1 0 0 0 0,1 0 0 0 0,-1 0 0 0 0,1 0 0 0 0,-1 0 0 0 0,0 0 0 0 0,1 0 1 0 0,-1 1-1 0 0,1-1 0 0 0,-1 0 0 0 0,1 0 0 0 0,-1 0 0 0 0,1 1 0 0 0,-1-1 0 0 0,1 0 0 0 0,-1 0 1 0 0,1 1-1 0 0,-1-1 0 0 0,1 0 0 0 0,-1 1 0 0 0,1-1 0 0 0,-1 1 0 0 0,1 0 0 0 0,-21 23 191 0 0,18-20-161 0 0,-178 250 1208 0 0,191-266-1622 0 0,1 1-1 0 0,15-13 1 0 0,-5 5-258 0 0,3-5 19 0 0,0-3-3 0 0</inkml:trace>
   <inkml:trace contextRef="#ctx0" brushRef="#br0" timeOffset="461.07">1672 782 10135 0 0,'-14'6'896'0'0,"3"0"-712"0"0,2 1-184 0 0,1-1 0 0 0,3-1 344 0 0,3-4 32 0 0,-3 4 8 0 0,-7 6 0 0 0,-7 7-384 0 0,-2 3 0 0 0,2-1 0 0 0,3-3 0 0 0,6-3-80 0 0,2-4 16 0 0,5-1 0 0 0</inkml:trace>
   <inkml:trace contextRef="#ctx0" brushRef="#br0" timeOffset="811.03">1839 1091 16127 0 0,'0'0'65'0'0,"0"0"-1"0"0,0 0 0 0 0,-1 0 1 0 0,1 0-1 0 0,0 0 1 0 0,0 0-1 0 0,0 1 0 0 0,-1-1 1 0 0,1 0-1 0 0,0 0 1 0 0,0 0-1 0 0,-1 0 1 0 0,1 0-1 0 0,0 0 0 0 0,0 0 1 0 0,0 0-1 0 0,-1-1 1 0 0,1 1-1 0 0,0 0 0 0 0,0 0 1 0 0,0 0-1 0 0,-1 0 1 0 0,1 0-1 0 0,0 0 0 0 0,0 0 1 0 0,0 0-1 0 0,-1 0 1 0 0,1-1-1 0 0,0 1 0 0 0,0 0 1 0 0,0 0-1 0 0,0 0 1 0 0,-1 0-1 0 0,1-1 0 0 0,0 1 1 0 0,0 0-1 0 0,0 0 1 0 0,0 0-1 0 0,0-1 0 0 0,0 1 1 0 0,-5-14 2114 0 0,-1-6-270 0 0,6 20-1867 0 0,0-1-1 0 0,-1 0 0 0 0,1 1 1 0 0,0-1-1 0 0,-1 1 0 0 0,1-1 0 0 0,-1 1 1 0 0,1-1-1 0 0,-1 1 0 0 0,1-1 1 0 0,-1 1-1 0 0,1-1 0 0 0,-1 1 0 0 0,1 0 1 0 0,-1-1-1 0 0,0 1 0 0 0,1 0 0 0 0,-1-1 1 0 0,1 1-1 0 0,-1 0 0 0 0,0 0 1 0 0,1 0-1 0 0,-1 0 0 0 0,-1-1 0 0 0,-2 2-8 0 0,0 0 0 0 0,0-1-1 0 0,0 1 1 0 0,0 0-1 0 0,0 1 1 0 0,0-1 0 0 0,1 1-1 0 0,-1 0 1 0 0,0 0-1 0 0,1 0 1 0 0,-5 3 0 0 0,-37 33-293 0 0,39-32 248 0 0,-48 46-566 0 0,-76 96-1 0 0,129-147 576 0 0,-12 16 38 0 0,-14 23 0 0 0,24-36-20 0 0,1 0-1 0 0,0 1 1 0 0,0-1 0 0 0,0 0-1 0 0,0 1 1 0 0,1 0 0 0 0,-1-1-1 0 0,1 1 1 0 0,0 0 0 0 0,1-1-1 0 0,-1 1 1 0 0,1 5-1 0 0,0-9-18 0 0,1 0-1 0 0,-1 0 0 0 0,0-1 1 0 0,0 1-1 0 0,1 0 0 0 0,-1-1 0 0 0,0 1 1 0 0,1-1-1 0 0,-1 1 0 0 0,0 0 0 0 0,1-1 1 0 0,-1 1-1 0 0,1-1 0 0 0,-1 1 0 0 0,1-1 1 0 0,-1 1-1 0 0,1-1 0 0 0,0 1 0 0 0,-1-1 1 0 0,1 0-1 0 0,0 1 0 0 0,-1-1 1 0 0,1 0-1 0 0,0 0 0 0 0,-1 1 0 0 0,1-1 1 0 0,0 0-1 0 0,-1 0 0 0 0,1 0 0 0 0,0 0 1 0 0,0 0-1 0 0,-1 0 0 0 0,1 0 0 0 0,0 0 1 0 0,0 0-1 0 0,-1 0 0 0 0,1 0 0 0 0,0-1 1 0 0,-1 1-1 0 0,1 0 0 0 0,1-1 1 0 0,30-12-302 0 0,-13 2-3 0 0,0-2-1 0 0,-1 0 1 0 0,26-23-1 0 0,-13 8-449 0 0</inkml:trace>
-  <inkml:trace contextRef="#ctx0" brushRef="#br0" timeOffset="1270.15">2370 675 8287 0 0,'1'0'108'0'0,"-1"-1"0"0"0,1 1 0 0 0,0-1 0 0 0,-1 1 0 0 0,1-1 0 0 0,0 1 0 0 0,0 0 0 0 0,0 0 0 0 0,0-1 0 0 0,-1 1 0 0 0,1 0 0 0 0,0 0 0 0 0,0 0 0 0 0,0 0 0 0 0,0 0 0 0 0,-1 0 0 0 0,1 0 0 0 0,1 0-1 0 0,-10 14 3370 0 0,3-7-2702 0 0,-117 158 6223 0 0,-180 208-4915 0 0,284-353-1945 0 0,-12 14 65 0 0,-29 40 0 0 0,53-66-203 0 0,4-5 0 0 0,-1 0 0 0 0,1 0 0 0 0,0 0 0 0 0,0 0 0 0 0,1 0 0 0 0,-1 1 0 0 0,1-1 0 0 0,-1 0 0 0 0,0 5 0 0 0,5-9-42 0 0,0 0 1 0 0,0 0-1 0 0,0 0 0 0 0,0 0 0 0 0,0 0 0 0 0,0-1 1 0 0,0 1-1 0 0,2-3 0 0 0,30-18-794 0 0,40-33-1 0 0,25-17-772 0 0,-50 41 843 0 0,-19 11-183 0 0,0 1-1 0 0,55-23 1 0 0,-83 41 999 0 0,0 0 1 0 0,0 0-1 0 0,0 0 0 0 0,0 0 0 0 0,0 0 0 0 0,0 1 0 0 0,0 0 0 0 0,6-1 1 0 0,-9 1-38 0 0,1 1 1 0 0,-1-1 0 0 0,0 0 0 0 0,1 0-1 0 0,-1 0 1 0 0,1 0 0 0 0,-1 0 0 0 0,0 0 0 0 0,1 1-1 0 0,-1-1 1 0 0,0 0 0 0 0,1 0 0 0 0,-1 1 0 0 0,0-1-1 0 0,0 0 1 0 0,1 0 0 0 0,-1 1 0 0 0,0-1-1 0 0,0 0 1 0 0,1 1 0 0 0,-1-1 0 0 0,0 0 0 0 0,0 1-1 0 0,0-1 1 0 0,0 0 0 0 0,1 1 0 0 0,-1 1 11 0 0,0-1 0 0 0,0 0 0 0 0,0 1-1 0 0,0-1 1 0 0,-1 0 0 0 0,1 1 0 0 0,0-1 0 0 0,0 0 0 0 0,-1 1 0 0 0,1-1 0 0 0,-2 2 0 0 0,-8 17 958 0 0,0-1-1 0 0,-25 32 1 0 0,21-33-536 0 0,1 2 1 0 0,-13 26-1 0 0,23-39-363 0 0,0 0-1 0 0,1 0 1 0 0,-1 0-1 0 0,-1 9 1 0 0,4-15-83 0 0,0 0 1 0 0,0 0-1 0 0,0 0 1 0 0,0 0-1 0 0,0 0 1 0 0,0-1-1 0 0,0 1 0 0 0,0 0 1 0 0,0 0-1 0 0,0 0 1 0 0,1 0-1 0 0,-1 0 1 0 0,0-1-1 0 0,0 1 0 0 0,1 0 1 0 0,-1 0-1 0 0,1 0 1 0 0,-1-1-1 0 0,1 2 1 0 0,0-1-18 0 0,0-1 1 0 0,0 0-1 0 0,0 1 0 0 0,0-1 1 0 0,0 0-1 0 0,0 1 1 0 0,0-1-1 0 0,0 0 1 0 0,0 0-1 0 0,0 0 0 0 0,0 0 1 0 0,0 0-1 0 0,0 0 1 0 0,0 0-1 0 0,0 0 1 0 0,0-1-1 0 0,0 1 0 0 0,0 0 1 0 0,-1 0-1 0 0,1-1 1 0 0,0 1-1 0 0,1-1 0 0 0,12-6-634 0 0,0-1 0 0 0,0 0 0 0 0,-1 0-1 0 0,0-1 1 0 0,12-12 0 0 0,-9 8-1099 0 0,4-3-4454 0 0</inkml:trace>
+  <inkml:trace contextRef="#ctx0" brushRef="#br0" timeOffset="1270.14">2370 675 8287 0 0,'1'0'108'0'0,"-1"-1"0"0"0,1 1 0 0 0,0-1 0 0 0,-1 1 0 0 0,1-1 0 0 0,0 1 0 0 0,0 0 0 0 0,0 0 0 0 0,0-1 0 0 0,-1 1 0 0 0,1 0 0 0 0,0 0 0 0 0,0 0 0 0 0,0 0 0 0 0,0 0 0 0 0,-1 0 0 0 0,1 0 0 0 0,1 0-1 0 0,-10 14 3370 0 0,3-7-2702 0 0,-117 158 6223 0 0,-180 208-4915 0 0,284-353-1945 0 0,-12 14 65 0 0,-29 40 0 0 0,53-66-203 0 0,4-5 0 0 0,-1 0 0 0 0,1 0 0 0 0,0 0 0 0 0,0 0 0 0 0,1 0 0 0 0,-1 1 0 0 0,1-1 0 0 0,-1 0 0 0 0,0 5 0 0 0,5-9-42 0 0,0 0 1 0 0,0 0-1 0 0,0 0 0 0 0,0 0 0 0 0,0 0 0 0 0,0-1 1 0 0,0 1-1 0 0,2-3 0 0 0,30-18-794 0 0,40-33-1 0 0,25-17-772 0 0,-50 41 843 0 0,-19 11-183 0 0,0 1-1 0 0,55-23 1 0 0,-83 41 999 0 0,0 0 1 0 0,0 0-1 0 0,0 0 0 0 0,0 0 0 0 0,0 0 0 0 0,0 1 0 0 0,0 0 0 0 0,6-1 1 0 0,-9 1-38 0 0,1 1 1 0 0,-1-1 0 0 0,0 0 0 0 0,1 0-1 0 0,-1 0 1 0 0,1 0 0 0 0,-1 0 0 0 0,0 0 0 0 0,1 1-1 0 0,-1-1 1 0 0,0 0 0 0 0,1 0 0 0 0,-1 1 0 0 0,0-1-1 0 0,0 0 1 0 0,1 0 0 0 0,-1 1 0 0 0,0-1-1 0 0,0 0 1 0 0,1 1 0 0 0,-1-1 0 0 0,0 0 0 0 0,0 1-1 0 0,0-1 1 0 0,0 0 0 0 0,1 1 0 0 0,-1 1 11 0 0,0-1 0 0 0,0 0 0 0 0,0 1-1 0 0,0-1 1 0 0,-1 0 0 0 0,1 1 0 0 0,0-1 0 0 0,0 0 0 0 0,-1 1 0 0 0,1-1 0 0 0,-2 2 0 0 0,-8 17 958 0 0,0-1-1 0 0,-25 32 1 0 0,21-33-536 0 0,1 2 1 0 0,-13 26-1 0 0,23-39-363 0 0,0 0-1 0 0,1 0 1 0 0,-1 0-1 0 0,-1 9 1 0 0,4-15-83 0 0,0 0 1 0 0,0 0-1 0 0,0 0 1 0 0,0 0-1 0 0,0 0 1 0 0,0-1-1 0 0,0 1 0 0 0,0 0 1 0 0,0 0-1 0 0,0 0 1 0 0,1 0-1 0 0,-1 0 1 0 0,0-1-1 0 0,0 1 0 0 0,1 0 1 0 0,-1 0-1 0 0,1 0 1 0 0,-1-1-1 0 0,1 2 1 0 0,0-1-18 0 0,0-1 1 0 0,0 0-1 0 0,0 1 0 0 0,0-1 1 0 0,0 0-1 0 0,0 1 1 0 0,0-1-1 0 0,0 0 1 0 0,0 0-1 0 0,0 0 0 0 0,0 0 1 0 0,0 0-1 0 0,0 0 1 0 0,0 0-1 0 0,0 0 1 0 0,0-1-1 0 0,0 1 0 0 0,0 0 1 0 0,-1 0-1 0 0,1-1 1 0 0,0 1-1 0 0,1-1 0 0 0,12-6-634 0 0,0-1 0 0 0,0 0 0 0 0,-1 0-1 0 0,0-1 1 0 0,12-12 0 0 0,-9 8-1099 0 0,4-3-4454 0 0</inkml:trace>
   <inkml:trace contextRef="#ctx0" brushRef="#br0" timeOffset="1478.38">2409 1224 223 0 0,'23'-17'172'0'0,"24"-22"1206"0"0,-40 32-149 0 0,7-5 1930 0 0,-1-1 0 0 0,19-22 0 0 0,-31 29 470 0 0,-8 8-1753 0 0,-9 5-98 0 0,3 3-1330 0 0,1 1 0 0 0,-1 1-1 0 0,2 0 1 0 0,-1 0 0 0 0,2 1 0 0 0,-13 19 0 0 0,3 1-197 0 0,-27 57 0 0 0,46-86-261 0 0,-1 0 0 0 0,1 0-1 0 0,0 0 1 0 0,0 0 0 0 0,0 1 0 0 0,0-1-1 0 0,0 9 1 0 0,1-13-13 0 0,0 1-1 0 0,0-1 1 0 0,0 1-1 0 0,0 0 1 0 0,1-1-1 0 0,-1 1 1 0 0,0-1-1 0 0,0 1 1 0 0,0-1-1 0 0,0 1 1 0 0,1-1 0 0 0,-1 1-1 0 0,0-1 1 0 0,0 1-1 0 0,1-1 1 0 0,-1 1-1 0 0,0-1 1 0 0,1 1-1 0 0,-1-1 1 0 0,1 0-1 0 0,-1 1 1 0 0,1-1-1 0 0,-1 0 1 0 0,0 1-1 0 0,2-1 1 0 0,-1 0-37 0 0,0 1-1 0 0,0-1 1 0 0,0-1-1 0 0,1 1 1 0 0,-1 0 0 0 0,0 0-1 0 0,0 0 1 0 0,0-1 0 0 0,0 1-1 0 0,1 0 1 0 0,-1-1 0 0 0,0 1-1 0 0,0-1 1 0 0,0 1 0 0 0,0-1-1 0 0,0 0 1 0 0,1-1 0 0 0,7-4-1780 0 0,2-2-5326 0 0</inkml:trace>
   <inkml:trace contextRef="#ctx0" brushRef="#br0" timeOffset="1715.62">2624 1139 12895 0 0,'-12'11'1183'0'0,"0"-1"-1"0"0,1 2 1 0 0,0-1-1 0 0,1 2 1 0 0,0-1-1 0 0,-9 18 0 0 0,5-7-284 0 0,-12 33-1 0 0,1 6-449 0 0,19-46-459 0 0,7-12-145 0 0,7-9-138 0 0,1-4-1615 0 0</inkml:trace>
   <inkml:trace contextRef="#ctx0" brushRef="#br0" timeOffset="2110.67">2805 1204 2303 0 0,'-27'65'5320'0'0,"-3"36"8200"0"0,30-101-13422 0 0,0 1-1 0 0,0-1 1 0 0,-1 1 0 0 0,1 0-1 0 0,0-1 1 0 0,0 1-1 0 0,0-1 1 0 0,0 1 0 0 0,0-1-1 0 0,0 1 1 0 0,0-1-1 0 0,0 1 1 0 0,0-1 0 0 0,0 1-1 0 0,0-1 1 0 0,0 1-1 0 0,0 0 1 0 0,1-1 0 0 0,-1 1-1 0 0,0-1 1 0 0,0 1-1 0 0,0-1 1 0 0,1 1 0 0 0,0-1-43 0 0,-1 1 0 0 0,1-1 0 0 0,-1 0 0 0 0,1 0 0 0 0,-1 0 0 0 0,1 0 0 0 0,-1 0 1 0 0,1 0-1 0 0,-1-1 0 0 0,1 1 0 0 0,-1 0 0 0 0,1 0 0 0 0,-1 0 0 0 0,1 0 0 0 0,-1-1 1 0 0,1 1-1 0 0,-1 0 0 0 0,1 0 0 0 0,-1-1 0 0 0,1 1 0 0 0,26-23 570 0 0,-23 19-458 0 0,67-61 359 0 0,-38 33-678 0 0,0 2-1 0 0,2 2 1 0 0,46-30-1 0 0,-61 46-336 0 0,1 1 0 0 0,0 1 0 0 0,1 0 0 0 0,0 2 0 0 0,0 0 0 0 0,1 2 0 0 0,25-5 0 0 0,-37 9-183 0 0</inkml:trace>
@@ -2252,12 +2332,54 @@
   <inkml:trace contextRef="#ctx0" brushRef="#br0" timeOffset="3605.94">4601 886 10591 0 0,'-5'-9'3705'0'0,"6"9"-3525"0"0,-1 0-1 0 0,1-1 0 0 0,0 1 1 0 0,-1 0-1 0 0,1-1 0 0 0,-1 1 0 0 0,1-1 1 0 0,-1 1-1 0 0,1 0 0 0 0,0-1 1 0 0,-1 0-1 0 0,0 1 0 0 0,1-1 1 0 0,-1 1-1 0 0,1-1 0 0 0,-1 1 1 0 0,0-1-1 0 0,1 0 0 0 0,4-9 1355 0 0,-5 10-1496 0 0,0 0-1 0 0,1 0 1 0 0,-1 0 0 0 0,0 0 0 0 0,0 0 0 0 0,0 0-1 0 0,0 0 1 0 0,0 0 0 0 0,0 1 0 0 0,0-1-1 0 0,0 0 1 0 0,0 0 0 0 0,0 0 0 0 0,0 0-1 0 0,0 0 1 0 0,1 0 0 0 0,-1 0 0 0 0,0 0-1 0 0,0 0 1 0 0,0 0 0 0 0,0 0 0 0 0,0 0-1 0 0,0 0 1 0 0,0 0 0 0 0,0 0 0 0 0,1 0-1 0 0,-1 0 1 0 0,0 0 0 0 0,0 0 0 0 0,0 0 0 0 0,0 0-1 0 0,0 0 1 0 0,0 0 0 0 0,0 0 0 0 0,1 0-1 0 0,-1 0 1 0 0,0 0 0 0 0,0 0 0 0 0,0 0-1 0 0,0 0 1 0 0,0 0 0 0 0,0 0 0 0 0,0 0-1 0 0,0 0 1 0 0,1 0 0 0 0,-1 0 0 0 0,0 0-1 0 0,0 0 1 0 0,0-1 0 0 0,0 1 0 0 0,0 0 0 0 0,-1 3 134 0 0,-1 0 1 0 0,1 0 0 0 0,-1-1 0 0 0,0 1 0 0 0,0 0 0 0 0,0-1 0 0 0,-4 4 0 0 0,2-1-47 0 0,-46 38 230 0 0,-50 84-259 0 0,63-78 22 0 0,31-41-108 0 0,1-2 58 0 0,0 1 0 0 0,0 0 1 0 0,1 0-1 0 0,0 0 0 0 0,-7 14 0 0 0,11-17-61 0 0,0 0-1 0 0,0 0 1 0 0,0 0-1 0 0,0 0 1 0 0,0-1-1 0 0,1 1 1 0 0,0 0-1 0 0,0 0 1 0 0,2 5-1 0 0,-2-10-24 0 0,1-1 1 0 0,0 1-1 0 0,0 0 0 0 0,0 0 1 0 0,0 0-1 0 0,0 0 0 0 0,0 0 0 0 0,0 0 1 0 0,0 1-1 0 0,3-1 0 0 0,1 0-16 0 0,1 0 0 0 0,-1 0 0 0 0,0 0 0 0 0,0-1 0 0 0,0 0 0 0 0,0 0 0 0 0,0-1 0 0 0,11-5 0 0 0,66-34-2455 0 0,-72 35-4983 0 0</inkml:trace>
   <inkml:trace contextRef="#ctx0" brushRef="#br0" timeOffset="4018.46">4977 982 1375 0 0,'0'-1'103'0'0,"1"0"0"0"0,-1 0-1 0 0,1 0 1 0 0,0 0 0 0 0,-1 0-1 0 0,1 1 1 0 0,0-1-1 0 0,-1 0 1 0 0,1 1 0 0 0,0-1-1 0 0,0 0 1 0 0,0 1-1 0 0,-1-1 1 0 0,1 1 0 0 0,0-1-1 0 0,0 1 1 0 0,0-1 0 0 0,0 1-1 0 0,0 0 1 0 0,1-1-1 0 0,9-3 3617 0 0,-5 1 233 0 0,-10 4-754 0 0,1-1-2702 0 0,0 1-1 0 0,0-1 0 0 0,0 1 0 0 0,0 0 0 0 0,0 0 1 0 0,0 0-1 0 0,1 0 0 0 0,-1 1 0 0 0,0-1 1 0 0,1 1-1 0 0,-5 2 0 0 0,3-1-204 0 0,0 0 0 0 0,0-1 0 0 0,0 1 0 0 0,-7 1-1 0 0,-3 2-92 0 0,0-1 0 0 0,0 1-1 0 0,1 1 1 0 0,0 1-1 0 0,1 0 1 0 0,-1 0 0 0 0,-15 16-1 0 0,-6 8-136 0 0,-31 38 0 0 0,44-46-33 0 0,10-10-31 0 0,0 2-1 0 0,2-1 1 0 0,-1 2-1 0 0,-12 31 1 0 0,2-5-68 0 0,18-39 76 0 0,0 0 0 0 0,1 0 0 0 0,-1 0 0 0 0,1 0 0 0 0,0 0 0 0 0,0 0 0 0 0,0 6 0 0 0,1-10-4 0 0,0 1 0 0 0,0 0 0 0 0,0 0 0 0 0,0 0 0 0 0,0-1-1 0 0,0 1 1 0 0,0 0 0 0 0,0 0 0 0 0,1 0 0 0 0,-1-1 0 0 0,0 1 0 0 0,0 0 0 0 0,1 0 0 0 0,-1-1-1 0 0,0 1 1 0 0,1 0 0 0 0,-1-1 0 0 0,1 1 0 0 0,-1 0 0 0 0,1-1 0 0 0,-1 1 0 0 0,1-1 0 0 0,-1 1-1 0 0,1-1 1 0 0,0 1 0 0 0,-1-1 0 0 0,1 1 0 0 0,0-1 0 0 0,-1 0 0 0 0,1 1 0 0 0,0-1 0 0 0,-1 0-1 0 0,1 1 1 0 0,0-1 0 0 0,0 0 0 0 0,0 0 0 0 0,-1 0 0 0 0,1 0 0 0 0,0 0 0 0 0,0 0 0 0 0,0 0-1 0 0,-1 0 1 0 0,1 0 0 0 0,1 0 0 0 0,4-2-44 0 0,-1 1 0 0 0,1-1 0 0 0,-1 0 0 0 0,1 0 0 0 0,-1 0 0 0 0,1-1 0 0 0,-1 0 0 0 0,0 0 0 0 0,-1 0 0 0 0,1-1 0 0 0,0 1 0 0 0,-1-1 0 0 0,0 0 0 0 0,6-8 0 0 0,7-7-395 0 0,25-43-1 0 0,-41 61 432 0 0,14-22-1255 0 0,0 2 1 0 0,2 0 0 0 0,38-35-1 0 0,69-45-8780 0 0,-92 77 7483 0 0</inkml:trace>
   <inkml:trace contextRef="#ctx0" brushRef="#br0" timeOffset="4679.51">5496 501 15663 0 0,'0'-1'235'0'0,"0"-1"0"0"0,0 0 0 0 0,0 0 0 0 0,1 0 0 0 0,-1 0 0 0 0,0 1 0 0 0,1-1 0 0 0,-1 0-1 0 0,1 0 1 0 0,-1 1 0 0 0,1-1 0 0 0,0 0 0 0 0,0 1 0 0 0,0-1 0 0 0,0 1 0 0 0,0-1 0 0 0,0 1 0 0 0,0 0-1 0 0,1-1 1 0 0,-1 1 0 0 0,2-2 0 0 0,-1 4 1010 0 0,-3 5-875 0 0,-3 9-352 0 0,4-15 45 0 0,-17 47 161 0 0,-3 0 1 0 0,-1-2-1 0 0,-38 60 0 0 0,-94 121 64 0 0,141-209-281 0 0,-32 43 49 0 0,-90 138 27 0 0,120-175 92 0 0,0-1 0 0 0,-28 31 0 0 0,23-23-204 0 0,18-25-72 0 0,12-20-21 0 0,-3 2 24 0 0,1 1-1 0 0,1 0 1 0 0,0 0 0 0 0,18-15-1 0 0,-10 9-161 0 0,28-33 0 0 0,-1 1 44 0 0,-27 31 192 0 0,1 2-1 0 0,23-17 1 0 0,-36 30 34 0 0,1-1 0 0 0,0 1 0 0 0,0 0 0 0 0,0 1 0 0 0,0 0 0 0 0,1 0 0 0 0,-1 0 1 0 0,1 1-1 0 0,0 0 0 0 0,-1 1 0 0 0,10-2 0 0 0,-15 3-9 0 0,-1 0 0 0 0,1 0 0 0 0,0 0-1 0 0,0 0 1 0 0,-1 0 0 0 0,1 0 0 0 0,0 0-1 0 0,-1 1 1 0 0,1-1 0 0 0,0 1 0 0 0,-1-1 0 0 0,1 1-1 0 0,-1-1 1 0 0,1 1 0 0 0,-1 0 0 0 0,1 0 0 0 0,-1 0-1 0 0,1 0 1 0 0,-1 0 0 0 0,0 0 0 0 0,0 0 0 0 0,1 0-1 0 0,-1 1 1 0 0,1 0 0 0 0,-1 0 6 0 0,-1 1 0 0 0,1-1-1 0 0,-1 0 1 0 0,1 0 0 0 0,-1 0 0 0 0,0 1 0 0 0,0-1 0 0 0,0 0-1 0 0,0 0 1 0 0,0 0 0 0 0,0 1 0 0 0,-1-1 0 0 0,1 0-1 0 0,-1 0 1 0 0,0 0 0 0 0,1 0 0 0 0,-1 0 0 0 0,-2 3-1 0 0,-7 18 93 0 0,-2-1-1 0 0,-1 0 0 0 0,-1-1 0 0 0,-27 34 0 0 0,39-54-93 0 0,1 1-1 0 0,-1-1 1 0 0,0 1-1 0 0,0-1 1 0 0,0 0-1 0 0,0 0 1 0 0,0 1-1 0 0,0-2 1 0 0,0 1-1 0 0,-3 1 1 0 0,3-1-4 0 0,0-1 1 0 0,0 1 0 0 0,-1 0-1 0 0,1 1 1 0 0,0-1-1 0 0,0 0 1 0 0,0 0 0 0 0,-2 3-1 0 0,-13 17-146 0 0,15-18 100 0 0,-1 1 0 0 0,0 0 0 0 0,0-1-1 0 0,0 0 1 0 0,0 0 0 0 0,0 0 0 0 0,-1 0-1 0 0,-5 4 1 0 0,1 1-128 0 0,6-4-233 0 0</inkml:trace>
-  <inkml:trace contextRef="#ctx0" brushRef="#br0" timeOffset="5060.73">5701 994 14279 0 0,'1'-2'290'0'0,"1"0"-1"0"0,-1 0 1 0 0,0 0-1 0 0,1 0 1 0 0,-1 0-1 0 0,0 0 0 0 0,-1-1 1 0 0,1 1-1 0 0,1-4 1 0 0,-2 5-101 0 0,0 0 0 0 0,0 0 0 0 0,0 0 0 0 0,1 0 1 0 0,-1 0-1 0 0,-1 0 0 0 0,1 0 0 0 0,0-1 0 0 0,0 1 0 0 0,0 0 1 0 0,0 0-1 0 0,-1 0 0 0 0,1 0 0 0 0,-1 0 0 0 0,1 0 0 0 0,0 0 1 0 0,-1 0-1 0 0,0 0 0 0 0,1 0 0 0 0,-1 1 0 0 0,0-1 0 0 0,0-1 1 0 0,0 1-108 0 0,0 1 1 0 0,0 0 0 0 0,0-1-1 0 0,0 1 1 0 0,0 0 0 0 0,1 0-1 0 0,-1-1 1 0 0,0 1 0 0 0,0 0-1 0 0,0 0 1 0 0,0 0 0 0 0,0 0 0 0 0,0 0-1 0 0,0 1 1 0 0,0-1 0 0 0,1 0-1 0 0,-1 0 1 0 0,0 1 0 0 0,0-1-1 0 0,0 0 1 0 0,0 1 0 0 0,0-1-1 0 0,-1 2 1 0 0,-18 11 384 0 0,-11 16-275 0 0,-39 48-1 0 0,66-73-227 0 0,0 1 0 0 0,1 0 0 0 0,0 0 0 0 0,0 0 0 0 0,0 0 0 0 0,1 0 0 0 0,0 1 0 0 0,0-1 0 0 0,0 1 0 0 0,-1 6 0 0 0,2-2-30 0 0,0 0 0 0 0,1 0 0 0 0,0 0 0 0 0,0-1 0 0 0,3 13 0 0 0,-3-13 115 0 0,-1 0-1 0 0,0 0 1 0 0,0 0-1 0 0,-1-1 1 0 0,0 1-1 0 0,0 0 1 0 0,-1-1-1 0 0,0 0 1 0 0,0 1-1 0 0,-1-1 1 0 0,0-1 0 0 0,-1 1-1 0 0,0-1 1 0 0,-9 13-1 0 0,0-9 152 0 0,13-10-179 0 0,-1 0 0 0 0,0 0 0 0 0,1 0-1 0 0,-1 1 1 0 0,1-1 0 0 0,0 1 0 0 0,-1-1 0 0 0,1 1-1 0 0,-2 2 1 0 0,-1 2-53 0 0,-1 1-1 0 0,1-1 1 0 0,-1-1 0 0 0,-1 1-1 0 0,1-1 1 0 0,-1 0 0 0 0,-9 6-1 0 0,11-12-443 0 0,10 1-1484 0 0</inkml:trace>
+  <inkml:trace contextRef="#ctx0" brushRef="#br0" timeOffset="5060.72">5701 994 14279 0 0,'1'-2'290'0'0,"1"0"-1"0"0,-1 0 1 0 0,0 0-1 0 0,1 0 1 0 0,-1 0-1 0 0,0 0 0 0 0,-1-1 1 0 0,1 1-1 0 0,1-4 1 0 0,-2 5-101 0 0,0 0 0 0 0,0 0 0 0 0,0 0 0 0 0,1 0 1 0 0,-1 0-1 0 0,-1 0 0 0 0,1 0 0 0 0,0-1 0 0 0,0 1 0 0 0,0 0 1 0 0,0 0-1 0 0,-1 0 0 0 0,1 0 0 0 0,-1 0 0 0 0,1 0 0 0 0,0 0 1 0 0,-1 0-1 0 0,0 0 0 0 0,1 0 0 0 0,-1 1 0 0 0,0-1 0 0 0,0-1 1 0 0,0 1-108 0 0,0 1 1 0 0,0 0 0 0 0,0-1-1 0 0,0 1 1 0 0,0 0 0 0 0,1 0-1 0 0,-1-1 1 0 0,0 1 0 0 0,0 0-1 0 0,0 0 1 0 0,0 0 0 0 0,0 0 0 0 0,0 0-1 0 0,0 1 1 0 0,0-1 0 0 0,1 0-1 0 0,-1 0 1 0 0,0 1 0 0 0,0-1-1 0 0,0 0 1 0 0,0 1 0 0 0,0-1-1 0 0,-1 2 1 0 0,-18 11 384 0 0,-11 16-275 0 0,-39 48-1 0 0,66-73-227 0 0,0 1 0 0 0,1 0 0 0 0,0 0 0 0 0,0 0 0 0 0,0 0 0 0 0,1 0 0 0 0,0 1 0 0 0,0-1 0 0 0,0 1 0 0 0,-1 6 0 0 0,2-2-30 0 0,0 0 0 0 0,1 0 0 0 0,0 0 0 0 0,0-1 0 0 0,3 13 0 0 0,-3-13 115 0 0,-1 0-1 0 0,0 0 1 0 0,0 0-1 0 0,-1-1 1 0 0,0 1-1 0 0,0 0 1 0 0,-1-1-1 0 0,0 0 1 0 0,0 1-1 0 0,-1-1 1 0 0,0-1 0 0 0,-1 1-1 0 0,0-1 1 0 0,-9 13-1 0 0,0-9 152 0 0,13-10-179 0 0,-1 0 0 0 0,0 0 0 0 0,1 0-1 0 0,-1 1 1 0 0,1-1 0 0 0,0 1 0 0 0,-1-1 0 0 0,1 1-1 0 0,-2 2 1 0 0,-1 2-53 0 0,-1 1-1 0 0,1-1 1 0 0,-1-1 0 0 0,-1 1-1 0 0,1-1 1 0 0,-1 0 0 0 0,-9 6-1 0 0,11-12-443 0 0,10 1-1484 0 0</inkml:trace>
   <inkml:trace contextRef="#ctx0" brushRef="#br0" timeOffset="5285.01">5895 1030 17567 0 0,'-7'12'560'0'0,"0"0"-1"0"0,1 1 1 0 0,0-1-1 0 0,1 1 1 0 0,1 0-1 0 0,-5 17 0 0 0,-4 14 407 0 0,10-34-854 0 0,1-5-45 0 0,1 0 1 0 0,-1 0-1 0 0,0-1 0 0 0,0 1 1 0 0,0-1-1 0 0,-1 1 0 0 0,0-1 1 0 0,-5 7-1 0 0,6-8-28 0 0,0 0 0 0 0,0 0 0 0 0,1 0 0 0 0,-1 0 0 0 0,1 0 0 0 0,-1 1 0 0 0,1-1 0 0 0,0 0 0 0 0,-1 7 0 0 0,2-7 0 0 0,-1 0 1 0 0,0 1-1 0 0,0-1 1 0 0,0 0 0 0 0,0 0-1 0 0,0 0 1 0 0,-1 0-1 0 0,1 0 1 0 0,-1 0-1 0 0,0 0 1 0 0,0-1 0 0 0,-4 6-1 0 0,-2 3 85 0 0,7-10-126 0 0,1 0 1 0 0,-1 0-1 0 0,0 1 1 0 0,1-1 0 0 0,-1 0-1 0 0,0 0 1 0 0,0 0-1 0 0,0 0 1 0 0,0 0 0 0 0,0 0-1 0 0,0 0 1 0 0,0-1 0 0 0,-2 2-1 0 0,3-2-28 0 0,-1 0-1 0 0,1-1 1 0 0,0 1 0 0 0,0 0-1 0 0,0-1 1 0 0,-1 1-1 0 0,1-1 1 0 0,0 1 0 0 0,0-1-1 0 0,0 1 1 0 0,0-1-1 0 0,0 1 1 0 0,0 0 0 0 0,0-1-1 0 0,0 1 1 0 0,0-1 0 0 0,0 1-1 0 0,0-1 1 0 0,1 1-1 0 0,-1 0 1 0 0,0-1 0 0 0,0 1-1 0 0,0-1 1 0 0,1 1-1 0 0,-1-1 1 0 0,6-13-644 0 0,0 0-1192 0 0,2-9-5676 0 0</inkml:trace>
   <inkml:trace contextRef="#ctx0" brushRef="#br0" timeOffset="5443.41">6016 802 16127 0 0,'1'-3'312'0'0,"12"-25"3941"0"0,-13 28-4197 0 0,0 0-1 0 0,0 0 0 0 0,0-1 1 0 0,0 1-1 0 0,1 0 1 0 0,-1 0-1 0 0,0-1 0 0 0,0 1 1 0 0,1 0-1 0 0,-1 0 1 0 0,0 0-1 0 0,0-1 0 0 0,1 1 1 0 0,-1 0-1 0 0,0 0 1 0 0,0 0-1 0 0,1 0 0 0 0,-1 0 1 0 0,0 0-1 0 0,1-1 1 0 0,-1 1-1 0 0,0 0 0 0 0,0 0 1 0 0,1 0-1 0 0,-1 0 1 0 0,0 0-1 0 0,1 0 0 0 0,-1 0 1 0 0,1 0-1 0 0,0 1-64 0 0,-1 0 0 0 0,1 0 0 0 0,0-1-1 0 0,-1 1 1 0 0,1 0 0 0 0,-1 0 0 0 0,1-1 0 0 0,-1 1 0 0 0,1 0-1 0 0,-1 0 1 0 0,0 0 0 0 0,1 0 0 0 0,-1 0 0 0 0,0 0-1 0 0,1 1 1 0 0,3 21-2811 0 0,-1-15-4216 0 0</inkml:trace>
   <inkml:trace contextRef="#ctx0" brushRef="#br0" timeOffset="5770.13">6096 1141 9215 0 0,'-12'12'701'0'0,"8"-9"46"0"0,0 1 1 0 0,1-1-1 0 0,0 1 0 0 0,0 0 0 0 0,-5 7 0 0 0,1 0 1399 0 0,-1 1 0 0 0,-12 14 0 0 0,17-22-1822 0 0,0 0 1 0 0,1 0 0 0 0,-1 0-1 0 0,1 0 1 0 0,-4 9 0 0 0,1-1-95 0 0,-5 2 472 0 0,9-12-625 0 0,0-1 1 0 0,0 0-1 0 0,0 1 0 0 0,0-1 0 0 0,0 0 0 0 0,0 1 0 0 0,0-1 0 0 0,1 1 0 0 0,-1 0 0 0 0,0-1 0 0 0,1 1 0 0 0,-1 2 0 0 0,1-4-72 0 0,0 0-1 0 0,0 0 1 0 0,0 1 0 0 0,0-1-1 0 0,0 0 1 0 0,0 0-1 0 0,0 0 1 0 0,0 0 0 0 0,0 1-1 0 0,0-1 1 0 0,0 0 0 0 0,0 0-1 0 0,0 0 1 0 0,0 0-1 0 0,0 0 1 0 0,0 1 0 0 0,0-1-1 0 0,0 0 1 0 0,0 0 0 0 0,0 0-1 0 0,1 0 1 0 0,-1 0-1 0 0,0 1 1 0 0,0-1 0 0 0,0 0-1 0 0,0 0 1 0 0,0 0 0 0 0,0 0-1 0 0,0 0 1 0 0,0 0-1 0 0,1 0 1 0 0,-1 0 0 0 0,0 1-1 0 0,0-1 1 0 0,0 0-1 0 0,0 0 1 0 0,0 0 0 0 0,1 0-1 0 0,-1 0 1 0 0,0 0 0 0 0,0 0-1 0 0,0 0 1 0 0,0 0-1 0 0,1 0 1 0 0,-1 0 0 0 0,0 0-1 0 0,0 0 1 0 0,0 0 0 0 0,0 0-1 0 0,0 0 1 0 0,1 0-1 0 0,-1 0 1 0 0,0 0 0 0 0,14-7 403 0 0,-9 4-298 0 0,-1 0 0 0 0,1-1 0 0 0,-1 1 0 0 0,6-7 0 0 0,-7 6-111 0 0,0 0-1 0 0,-1 0 0 0 0,2 1 1 0 0,-1 0-1 0 0,0-1 1 0 0,1 1-1 0 0,-1 1 0 0 0,1-1 1 0 0,5-3-1 0 0,1 0-84 0 0,0 0 1 0 0,-1-1-1 0 0,0 0 0 0 0,0-1 0 0 0,-1 0 1 0 0,9-10-1 0 0,21-19-175 0 0,-5 9-1520 0 0,72-46 1 0 0,-90 66-5982 0 0</inkml:trace>
   <inkml:trace contextRef="#ctx0" brushRef="#br0" timeOffset="5997.49">6419 1077 19807 0 0,'-1'29'808'0'0,"-1"0"-1"0"0,-1 0 0 0 0,-2 0 0 0 0,-1 0 1 0 0,-11 31-1 0 0,15-52-716 0 0,-4 11 186 0 0,6-19-275 0 0,0 0 1 0 0,0 0-1 0 0,0 0 1 0 0,0 1 0 0 0,-1-1-1 0 0,1 0 1 0 0,0 0 0 0 0,0 0-1 0 0,0 1 1 0 0,-1-1 0 0 0,1 0-1 0 0,0 0 1 0 0,0 0 0 0 0,0 0-1 0 0,-1 0 1 0 0,1 0 0 0 0,0 1-1 0 0,0-1 1 0 0,-1 0 0 0 0,1 0-1 0 0,0 0 1 0 0,0 0 0 0 0,-1 0-1 0 0,1 0 1 0 0,0 0 0 0 0,0 0-1 0 0,-1 0 1 0 0,1 0-1 0 0,0 0 1 0 0,0 0 0 0 0,-1 0-1 0 0,1-1 1 0 0,0 1 0 0 0,0 0-1 0 0,-1 0 1 0 0,1 0 0 0 0,0 0-1 0 0,0 0 1 0 0,-1 0 0 0 0,1-1-1 0 0,0 1 1 0 0,0 0 0 0 0,0 0-1 0 0,0 0 1 0 0,-1 0 0 0 0,1-1-1 0 0,0 1 1 0 0,0 0 0 0 0,0 0-1 0 0,0-1 1 0 0,0 1 0 0 0,-1 0-1 0 0,1 0 1 0 0,0-1-1 0 0,0 1 1 0 0,0 0 0 0 0,0 0-1 0 0,0-1 1 0 0,0 1-33 0 0,0 0 1 0 0,0 0-1 0 0,0 1 0 0 0,0-1 0 0 0,0 0 0 0 0,0 0 1 0 0,0 0-1 0 0,0 0 0 0 0,0 0 0 0 0,0 0 1 0 0,0 0-1 0 0,-1 0 0 0 0,1 1 0 0 0,0-1 0 0 0,0 0 1 0 0,0 0-1 0 0,0 0 0 0 0,0 0 0 0 0,0 0 0 0 0,0 0 1 0 0,0 0-1 0 0,0 0 0 0 0,-1 0 0 0 0,1 0 1 0 0,0 0-1 0 0,0 0 0 0 0,0 0 0 0 0,0 0 0 0 0,0 0 1 0 0,0 0-1 0 0,0 0 0 0 0,-1 0 0 0 0,1 0 1 0 0,0 0-1 0 0,0 0 0 0 0,0 0 0 0 0,0 0 0 0 0,0 0 1 0 0,0 0-1 0 0,0 0 0 0 0,-1 0 0 0 0,1 0 0 0 0,0 0 1 0 0,0 0-1 0 0,0 0 0 0 0,0 0 0 0 0,0 0 1 0 0,0 0-1 0 0,0-1 0 0 0,0 1 0 0 0,0 0 0 0 0,0 0 1 0 0,-1 0-1 0 0,1 0 0 0 0,0 0 0 0 0,0 0 1 0 0,0 0-1 0 0,0 0 0 0 0,0-1 0 0 0,0 1 0 0 0,0 0 1 0 0,0 0-1 0 0,0 0 0 0 0,0 0 0 0 0,0 0 0 0 0,1-8-5525 0 0</inkml:trace>
   <inkml:trace contextRef="#ctx0" brushRef="#br0" timeOffset="6227.12">6603 855 19351 0 0,'0'0'60'0'0,"0"0"-1"0"0,0 0 0 0 0,0 0 0 0 0,0 0 1 0 0,0 0-1 0 0,-1 0 0 0 0,1 0 1 0 0,0 0-1 0 0,0 0 0 0 0,0 0 1 0 0,0 0-1 0 0,0 0 0 0 0,0 0 1 0 0,0 0-1 0 0,0 0 0 0 0,0 0 1 0 0,-1 0-1 0 0,1 0 0 0 0,0 0 0 0 0,0-1 1 0 0,0 1-1 0 0,0 0 0 0 0,0 0 1 0 0,0 0-1 0 0,0 0 0 0 0,0 0 1 0 0,0 0-1 0 0,0 0 0 0 0,0 0 1 0 0,0-1-1 0 0,0 1 0 0 0,0 0 1 0 0,0 0-1 0 0,0 0 0 0 0,0 0 0 0 0,0 0 1 0 0,0 0-1 0 0,0 0 0 0 0,0 0 1 0 0,0-1-1 0 0,0 1 0 0 0,0 0 1 0 0,0 0-1 0 0,0 0 0 0 0,0 0 1 0 0,0 0-1 0 0,0 0 0 0 0,0 0 1 0 0,0 0-1 0 0,0-1 0 0 0,0 1 0 0 0,0 0 1 0 0,1 0-1 0 0,-1 0 0 0 0,8-2 1785 0 0,-7 2-1807 0 0,-1 0 0 0 0,1 0-1 0 0,-1 0 1 0 0,1 0 0 0 0,0 0-1 0 0,-1 0 1 0 0,1 0 0 0 0,-1 0-1 0 0,1 0 1 0 0,-1 0 0 0 0,1 1-1 0 0,0-1 1 0 0,-1 0-1 0 0,1 0 1 0 0,-1 1 0 0 0,1-1-1 0 0,-1 0 1 0 0,1 1 0 0 0,-1-1-1 0 0,1 1 1 0 0,-1-1 0 0 0,0 0-1 0 0,1 1 1 0 0,-1-1 0 0 0,0 1-1 0 0,1-1 1 0 0,-1 1 0 0 0,0-1-1 0 0,1 1 1 0 0,-1 0 0 0 0,0-1-1 0 0,0 1 1 0 0,0-1 0 0 0,0 1-1 0 0,0-1 1 0 0,1 1 0 0 0,-1 0-1 0 0,0 0 1 0 0,0 15-1301 0 0,1-14 752 0 0</inkml:trace>
+</inkml:ink>
+</file>
+
+<file path=word/ink/ink2.xml><?xml version="1.0" encoding="utf-8"?>
+<inkml:ink xmlns:inkml="http://www.w3.org/2003/InkML">
+  <inkml:definitions>
+    <inkml:context xml:id="ctx0">
+      <inkml:inkSource xml:id="inkSrc0">
+        <inkml:traceFormat>
+          <inkml:channel name="X" type="integer" min="-2.14748E9" max="2.14748E9" units="cm"/>
+          <inkml:channel name="Y" type="integer" min="-2.14748E9" max="2.14748E9" units="cm"/>
+          <inkml:channel name="F" type="integer" max="32767" units="dev"/>
+          <inkml:channel name="OA" type="integer" max="360" units="deg"/>
+          <inkml:channel name="OE" type="integer" max="90" units="deg"/>
+        </inkml:traceFormat>
+        <inkml:channelProperties>
+          <inkml:channelProperty channel="X" name="resolution" value="1000" units="1/cm"/>
+          <inkml:channelProperty channel="Y" name="resolution" value="1000" units="1/cm"/>
+          <inkml:channelProperty channel="F" name="resolution" value="0" units="1/dev"/>
+          <inkml:channelProperty channel="OA" name="resolution" value="1000" units="1/deg"/>
+          <inkml:channelProperty channel="OE" name="resolution" value="1000" units="1/deg"/>
+        </inkml:channelProperties>
+      </inkml:inkSource>
+      <inkml:timestamp xml:id="ts0" timeString="2025-10-27T15:56:12.493"/>
+    </inkml:context>
+    <inkml:brush xml:id="br0">
+      <inkml:brushProperty name="width" value="0.05" units="cm"/>
+      <inkml:brushProperty name="height" value="0.05" units="cm"/>
+      <inkml:brushProperty name="color" value="#004F8B"/>
+    </inkml:brush>
+  </inkml:definitions>
+  <inkml:trace contextRef="#ctx0" brushRef="#br0">9 583 10135 0 0,'-1'0'209'0'0,"0"-1"0"0"0,1 1 0 0 0,-1-1 0 0 0,0 0 0 0 0,1 1 0 0 0,-1-1 0 0 0,1 0 0 0 0,-1 1 0 0 0,1-1 0 0 0,0 0 0 0 0,-1 0 0 0 0,1 0 0 0 0,0 1 0 0 0,-1-1 0 0 0,1 0 0 0 0,0 0 0 0 0,0 0 0 0 0,0 0 0 0 0,0 0-1 0 0,0 1 1 0 0,0-1 0 0 0,0 0 0 0 0,0 0 0 0 0,0-1 0 0 0,5-7 922 0 0,-1 0-1 0 0,1 1 1 0 0,1 0 0 0 0,12-15-1 0 0,-2 2-137 0 0,-8 11-866 0 0,1 0 1 0 0,0 0 0 0 0,1 1 0 0 0,0 0 0 0 0,1 1-1 0 0,-1 0 1 0 0,2 0 0 0 0,-1 1 0 0 0,1 1 0 0 0,0 0-1 0 0,0 1 1 0 0,21-7 0 0 0,-16 7-138 0 0,1 1 0 0 0,-1 0 0 0 0,0 2 0 0 0,1 0 1 0 0,0 1-1 0 0,-1 0 0 0 0,1 2 0 0 0,0 0 0 0 0,19 4 0 0 0,-34-4-2 0 0,0-1 0 0 0,0 1 0 0 0,1 0 0 0 0,-1 0 0 0 0,0 0 0 0 0,0 0 0 0 0,0 1 0 0 0,0-1 0 0 0,-1 1 0 0 0,1 0 0 0 0,0 0 0 0 0,-1 0 0 0 0,1 0 0 0 0,2 3 0 0 0,-3-2 4 0 0,-1-1 1 0 0,1 0-1 0 0,-1 1 0 0 0,0-1 0 0 0,0 1 0 0 0,0 0 1 0 0,0-1-1 0 0,-1 1 0 0 0,1 0 0 0 0,-1-1 1 0 0,0 1-1 0 0,1 0 0 0 0,-1 0 0 0 0,0-1 0 0 0,-1 1 1 0 0,1 0-1 0 0,-1 4 0 0 0,-3 12 27 0 0,-1 1 1 0 0,-1 0-1 0 0,-1-1 0 0 0,-1 0 1 0 0,-11 20-1 0 0,-56 88 105 0 0,71-121-124 0 0,-51 76 3 0 0,22-34 14 0 0,2 2 0 0 0,-37 77-1 0 0,66-122 7 0 0,0-1 0 0 0,1 1-1 0 0,-1 0 1 0 0,1-1-1 0 0,-1 9 1 0 0,2-12-17 0 0,0-1 0 0 0,0 1 0 0 0,0 0 0 0 0,0 0 0 0 0,0 0 0 0 0,0-1 0 0 0,0 1 0 0 0,0 0-1 0 0,0 0 1 0 0,1 0 0 0 0,-1-1 0 0 0,0 1 0 0 0,0 0 0 0 0,1 0 0 0 0,-1-1 0 0 0,0 1 0 0 0,1 0 0 0 0,-1-1 0 0 0,1 1 0 0 0,-1 0 0 0 0,1-1 0 0 0,-1 1 0 0 0,1-1 0 0 0,0 1 0 0 0,-1-1 0 0 0,1 1 0 0 0,0-1 0 0 0,-1 1 0 0 0,1-1 0 0 0,0 0 0 0 0,-1 1 0 0 0,1-1 0 0 0,0 0 0 0 0,0 0 0 0 0,0 1 0 0 0,-1-1 0 0 0,1 0 0 0 0,0 0 0 0 0,0 0 0 0 0,0 0 0 0 0,1 0 0 0 0,14-1 64 0 0,1-1-1 0 0,0-1 1 0 0,26-8 0 0 0,6 0 100 0 0,28-3 17 0 0,133-28 497 0 0,-201 41-816 0 0,0-2 0 0 0,0 1 0 0 0,-1-1 0 0 0,12-6 0 0 0,-18 8-1 0 0,0 0 0 0 0,0 0-1 0 0,0 0 1 0 0,-1-1-1 0 0,1 1 1 0 0,0-1-1 0 0,0 1 1 0 0,-1-1-1 0 0,1 0 1 0 0,-1 1-1 0 0,0-1 1 0 0,1 0-1 0 0,-1 0 1 0 0,0 0 0 0 0,0 0-1 0 0,0 0 1 0 0,0-1-1 0 0,-1 1 1 0 0,1 0-1 0 0,-1 0 1 0 0,1 0-1 0 0,-1-3 1 0 0</inkml:trace>
+  <inkml:trace contextRef="#ctx0" brushRef="#br0" timeOffset="1070.24">846 366 7831 0 0,'-1'0'603'0'0,"1"-1"-479"0"0,0 1-1 0 0,0 0 1 0 0,-1 0-1 0 0,1-1 1 0 0,0 1 0 0 0,0 0-1 0 0,-1-1 1 0 0,1 1-1 0 0,0 0 1 0 0,0-1 0 0 0,0 1-1 0 0,-1 0 1 0 0,1-1-1 0 0,0 1 1 0 0,0 0 0 0 0,0-1-1 0 0,0 1 1 0 0,0 0-1 0 0,0-1 1 0 0,0 1 0 0 0,0-1-1 0 0,0 1 1 0 0,0 0-1 0 0,0-1 1 0 0,0 1 0 0 0,0 0-1 0 0,0-1 1 0 0,0 1-1 0 0,0-1 1 0 0,1 1 0 0 0,-1 0-1 0 0,0-1 1 0 0,0 1-1 0 0,0 0 1 0 0,0-1 0 0 0,1 1-1 0 0,-1 0 1 0 0,0 0-1 0 0,0-1 1 0 0,1 1 0 0 0,-1 0-1 0 0,0 0 1 0 0,1-1-1 0 0,-1 1 1 0 0,0 0 0 0 0,1 0-1 0 0,-1 0 1 0 0,0-1-1 0 0,1 1 1 0 0,-1 0 0 0 0,0 0-1 0 0,1 0 1 0 0,-1 0-1 0 0,1 0 1 0 0,-1 0 0 0 0,0 0-1 0 0,1 0 1 0 0,24-5 1880 0 0,-24 5-1876 0 0,43-2 1755 0 0,80 5 1 0 0,5 1-1235 0 0,-122-4-605 0 0,-4-1-27 0 0,1 1 0 0 0,0 0 0 0 0,-1 0 0 0 0,1 0-1 0 0,0 0 1 0 0,0 1 0 0 0,-1-1 0 0 0,1 1-1 0 0,7 3 1 0 0,-11-4-3 0 0,0 0-1 0 0,0 1 1 0 0,0-1 0 0 0,1 0-1 0 0,-1 1 1 0 0,0-1 0 0 0,0 0-1 0 0,0 1 1 0 0,0-1-1 0 0,0 0 1 0 0,0 1 0 0 0,0-1-1 0 0,0 1 1 0 0,0-1 0 0 0,0 0-1 0 0,0 1 1 0 0,0-1 0 0 0,0 0-1 0 0,0 1 1 0 0,0-1-1 0 0,0 0 1 0 0,-1 1 0 0 0,1-1-1 0 0,0 0 1 0 0,0 1 0 0 0,0-1-1 0 0,0 0 1 0 0,-1 1-1 0 0,1-1 1 0 0,-1 1 0 0 0,-8 13 106 0 0,6-10-75 0 0,-27 40 684 0 0,-51 88-269 0 0,29-40-437 0 0,-21 43-76 0 0,61-108 46 0 0,0 0-1 0 0,2 0 0 0 0,-8 35 0 0 0,17-58-11 0 0,-4 28-26 0 0,4-31 30 0 0,1 0-1 0 0,0-1 1 0 0,0 1 0 0 0,0 0 0 0 0,0 0 0 0 0,0-1-1 0 0,0 1 1 0 0,0 0 0 0 0,0 0 0 0 0,0 0 0 0 0,0-1-1 0 0,0 1 1 0 0,1 0 0 0 0,-1 0 0 0 0,0-1-1 0 0,1 1 1 0 0,-1 0 0 0 0,0-1 0 0 0,1 1 0 0 0,-1 0-1 0 0,1-1 1 0 0,-1 1 0 0 0,1 0 0 0 0,-1-1 0 0 0,1 1-1 0 0,-1-1 1 0 0,1 1 0 0 0,-1-1 0 0 0,1 1 0 0 0,0-1-1 0 0,-1 0 1 0 0,1 1 0 0 0,1-1 0 0 0,-1 0-33 0 0,0 0-1 0 0,1 0 1 0 0,-1 0 0 0 0,0-1 0 0 0,0 1-1 0 0,0-1 1 0 0,1 1 0 0 0,-1-1-1 0 0,0 1 1 0 0,0-1 0 0 0,0 1 0 0 0,0-1-1 0 0,0 0 1 0 0,0 0 0 0 0,0 0 0 0 0,1-1-1 0 0,17-19-215 0 0,-12 13 63 0 0,29-31-3165 0 0,-21 23-3521 0 0</inkml:trace>
+  <inkml:trace contextRef="#ctx0" brushRef="#br0" timeOffset="1778.08">1828 219 5983 0 0,'1'-5'1699'0'0,"-1"3"-910"0"0,0 0 0 0 0,0-1 0 0 0,1 1 0 0 0,-1-1-1 0 0,-1 1 1 0 0,1 0 0 0 0,0-1 0 0 0,0 1 0 0 0,-1 0-1 0 0,0-3 1 0 0,-1 6-517 0 0,1 1 0 0 0,-1 0-1 0 0,1-1 1 0 0,0 1 0 0 0,0 0 0 0 0,0 0-1 0 0,0 0 1 0 0,0 0 0 0 0,0 2-1 0 0,-2 2 68 0 0,-134 227 2268 0 0,64-116-2316 0 0,-33 55-269 0 0,76-115 47 0 0,2 0 1 0 0,-32 99-1 0 0,96-222-3667 0 0,-28 51-3268 0 0</inkml:trace>
+  <inkml:trace contextRef="#ctx0" brushRef="#br0" timeOffset="3968">1837 988 8751 0 0,'-2'-2'144'0'0,"-1"0"0"0"0,2 1 0 0 0,-1-1-1 0 0,0 0 1 0 0,0 0 0 0 0,0-1-1 0 0,1 1 1 0 0,-1 0 0 0 0,1 0 0 0 0,0-1-1 0 0,0 1 1 0 0,0-1 0 0 0,0 1-1 0 0,0-1 1 0 0,0 0 0 0 0,1 1 0 0 0,-1-1-1 0 0,1-3 1 0 0,-2-8 457 0 0,1 0 0 0 0,2-16 0 0 0,-1 24-387 0 0,1-15 383 0 0,1 0 1 0 0,2 1-1 0 0,0-1 0 0 0,1 1 0 0 0,9-24 0 0 0,46-96 970 0 0,-53 126-1443 0 0,-1 1-1 0 0,0 1 0 0 0,2 0 0 0 0,-1 0 0 0 0,2 1 0 0 0,-1 0 0 0 0,12-11 0 0 0,-15 17-149 0 0,0 1 0 0 0,0-1-1 0 0,0 1 1 0 0,0 0 0 0 0,1 1-1 0 0,0-1 1 0 0,-1 1 0 0 0,1 0-1 0 0,0 1 1 0 0,1 0 0 0 0,-1-1-1 0 0,0 2 1 0 0,1-1 0 0 0,12-1-1 0 0,-17 3-11 0 0,0 0 0 0 0,1 0 1 0 0,-1 0-1 0 0,0 0 0 0 0,0 1 0 0 0,0-1 0 0 0,1 1 0 0 0,-1-1 0 0 0,0 1 1 0 0,0 0-1 0 0,0-1 0 0 0,0 1 0 0 0,0 0 0 0 0,0 0 0 0 0,0 1 0 0 0,-1-1 1 0 0,1 0-1 0 0,0 1 0 0 0,0-1 0 0 0,-1 1 0 0 0,1-1 0 0 0,-1 1 0 0 0,0 0 1 0 0,1 0-1 0 0,-1 0 0 0 0,0-1 0 0 0,0 1 0 0 0,0 0 0 0 0,0 0 0 0 0,0 1 0 0 0,-1-1 1 0 0,1 0-1 0 0,-1 0 0 0 0,1 0 0 0 0,-1 4 0 0 0,1 4 79 0 0,-1 0 1 0 0,0-1-1 0 0,-1 1 0 0 0,0 0 0 0 0,0-1 0 0 0,-5 19 1 0 0,-3-3 253 0 0,0 0 1 0 0,-1-1-1 0 0,-1 0 1 0 0,-2 0-1 0 0,-17 25 1 0 0,-88 102 3101 0 0,82-113-4126 0 0,33-35 725 0 0,-1 0-1 0 0,1-1 1 0 0,0 1-1 0 0,-1-1 1 0 0,0 1-1 0 0,1-1 1 0 0,-1 0-1 0 0,0-1 1 0 0,0 1-1 0 0,-5 1 0 0 0,8-3 7 0 0,0 0-1 0 0,0 0 0 0 0,0 1 0 0 0,0-1 0 0 0,0 0 0 0 0,0 0 0 0 0,0 0 0 0 0,0 0 0 0 0,0 0 0 0 0,-1-1 0 0 0,1 1 1 0 0,0 0-1 0 0,0 0 0 0 0,0-1 0 0 0,0 1 0 0 0,0-1 0 0 0,0 1 0 0 0,0-1 0 0 0,0 1 0 0 0,0-1 0 0 0,0 0 0 0 0,1 1 0 0 0,-1-1 1 0 0,0 0-1 0 0,0 0 0 0 0,-1-1-24 0 0,2 0 1 0 0,-1 0 0 0 0,0 0-1 0 0,0 1 1 0 0,1-1 0 0 0,-1 0-1 0 0,1 0 1 0 0,-1 0 0 0 0,1 0-1 0 0,0 0 1 0 0,0 0-1 0 0,0-4 1 0 0,1-1-123 0 0,-1 0 0 0 0,2 0 0 0 0,-1 0 1 0 0,1 1-1 0 0,0-1 0 0 0,0 0 0 0 0,4-6 0 0 0,-1 5-375 0 0,0 0 1 0 0,0 1-1 0 0,1-1 0 0 0,0 1 1 0 0,0 0-1 0 0,1 1 0 0 0,0 0 1 0 0,10-8-1 0 0,0 4-859 0 0</inkml:trace>
+  <inkml:trace contextRef="#ctx0" brushRef="#br0" timeOffset="4512.86">2577 564 18431 0 0,'-2'-6'264'0'0,"1"0"0"0"0,-1 1 0 0 0,1-1 0 0 0,0 0 0 0 0,0 0 0 0 0,1 0 0 0 0,-1 0 0 0 0,1-1 0 0 0,1 1 0 0 0,-1 0 0 0 0,1 0 0 0 0,0 0 0 0 0,4-10 0 0 0,-3 7-196 0 0,0 1 1 0 0,0 0-1 0 0,-1-1 0 0 0,0 1 0 0 0,-1-1 1 0 0,0 1-1 0 0,-1-14 0 0 0,1 20-56 0 0,-1 0 0 0 0,1 0 0 0 0,-1 0 0 0 0,1 0-1 0 0,-1 0 1 0 0,0 0 0 0 0,0 0 0 0 0,0 0 0 0 0,0 0 0 0 0,0 1-1 0 0,0-1 1 0 0,0 0 0 0 0,-1 1 0 0 0,1-1 0 0 0,0 1 0 0 0,-1-1-1 0 0,0 1 1 0 0,1 0 0 0 0,-1 0 0 0 0,0-1 0 0 0,1 1 0 0 0,-1 0-1 0 0,0 0 1 0 0,0 1 0 0 0,0-1 0 0 0,0 0 0 0 0,0 1 0 0 0,0-1-1 0 0,0 1 1 0 0,0 0 0 0 0,0 0 0 0 0,0-1 0 0 0,0 1 0 0 0,0 0-1 0 0,-1 1 1 0 0,-2 0 0 0 0,-3 0-21 0 0,0 1 1 0 0,1-1-1 0 0,0 2 0 0 0,0-1 1 0 0,-1 1-1 0 0,2 0 0 0 0,-1 1 1 0 0,0 0-1 0 0,1 0 0 0 0,-1 0 1 0 0,-5 6-1 0 0,-10 9-73 0 0,-29 33 0 0 0,49-50 79 0 0,-17 19-133 0 0,1 1-1 0 0,-17 27 0 0 0,28-38 108 0 0,0 0 0 0 0,1 0 1 0 0,1 1-1 0 0,0 0 0 0 0,1 0 0 0 0,0 0 0 0 0,-3 15 0 0 0,7-25 29 0 0,0 1 0 0 0,-1 0 0 0 0,1 0 0 0 0,0 0 0 0 0,0 0 0 0 0,0 0 0 0 0,1-1 0 0 0,-1 1 0 0 0,1 0 0 0 0,0 0 0 0 0,1 4 0 0 0,-1-6 0 0 0,-1 0 0 0 0,1 0 0 0 0,-1 0 0 0 0,1 0 0 0 0,0 0 0 0 0,0-1 0 0 0,-1 1 0 0 0,1 0 0 0 0,0-1 0 0 0,0 1 0 0 0,0 0 0 0 0,0-1 0 0 0,0 1 0 0 0,0-1 0 0 0,-1 0 0 0 0,1 1 0 0 0,0-1 0 0 0,1 0 0 0 0,-1 1 0 0 0,0-1 0 0 0,0 0 0 0 0,0 0 0 0 0,0 0 0 0 0,0 0 0 0 0,0 0 0 0 0,0 0 0 0 0,0 0 0 0 0,0 0 0 0 0,0 0 0 0 0,0-1 0 0 0,0 1 0 0 0,0 0 0 0 0,2-2 0 0 0,5-1-9 0 0,0 0-1 0 0,0-1 0 0 0,-1 0 1 0 0,1 0-1 0 0,13-11 0 0 0,33-33-80 0 0,-27 23 70 0 0,-9 8 31 0 0,37-30 84 0 0,-50 43-85 0 0,1 0 1 0 0,0 1-1 0 0,0-1 0 0 0,0 1 0 0 0,1 0 1 0 0,-1 1-1 0 0,14-4 0 0 0,-20 6-4 0 0,1-1-1 0 0,-1 1 1 0 0,1 0-1 0 0,-1 0 0 0 0,1 0 1 0 0,-1 0-1 0 0,1 0 1 0 0,0 0-1 0 0,-1 0 1 0 0,1 0-1 0 0,-1 0 1 0 0,1 0-1 0 0,-1 1 1 0 0,1-1-1 0 0,-1 0 1 0 0,1 0-1 0 0,-1 0 1 0 0,1 1-1 0 0,-1-1 0 0 0,1 0 1 0 0,-1 0-1 0 0,1 1 1 0 0,-1-1-1 0 0,1 0 1 0 0,-1 1-1 0 0,1 0 1 0 0,0 0 7 0 0,-1 0 0 0 0,0 0 0 0 0,1 0 1 0 0,-1 0-1 0 0,0 0 0 0 0,0 0 0 0 0,1 0 0 0 0,-1 0 1 0 0,0 0-1 0 0,0 0 0 0 0,0 1 0 0 0,0-1 0 0 0,-1 1 1 0 0,0 5 82 0 0,-1 1 1 0 0,0-1-1 0 0,-4 9 1 0 0,5-11-28 0 0,-60 137 1009 0 0,17-45-701 0 0,33-71-354 0 0,5-14-82 0 0,0 1 0 0 0,1 1 0 0 0,0-1 0 0 0,1 1 0 0 0,1 0 0 0 0,-4 27 0 0 0,8-38-134 0 0,0 0 0 0 0,0 1 0 0 0,0-1 0 0 0,0 0 0 0 0,1 0-1 0 0,-1 0 1 0 0,1 0 0 0 0,4 6 0 0 0,1-7-1666 0 0,2-5-5553 0 0</inkml:trace>
+  <inkml:trace contextRef="#ctx0" brushRef="#br0" timeOffset="4829.02">3130 1 18887 0 0,'-1'0'62'0'0,"-1"-1"0"0"0,0 1 1 0 0,0 0-1 0 0,0 1 0 0 0,1-1 0 0 0,-1 0 0 0 0,0 0 0 0 0,0 1 0 0 0,1-1 0 0 0,-1 1 0 0 0,0 0 0 0 0,1-1 1 0 0,-1 1-1 0 0,1 0 0 0 0,-1 0 0 0 0,1 0 0 0 0,-1 0 0 0 0,1 0 0 0 0,-1 0 0 0 0,1 1 0 0 0,0-1 0 0 0,0 0 1 0 0,0 1-1 0 0,0-1 0 0 0,0 1 0 0 0,0-1 0 0 0,0 1 0 0 0,0-1 0 0 0,0 1 0 0 0,1 0 0 0 0,-1-1 0 0 0,1 1 1 0 0,-1 0-1 0 0,1-1 0 0 0,0 1 0 0 0,0 0 0 0 0,-1 0 0 0 0,1 0 0 0 0,1 3 0 0 0,-4 28 116 0 0,-1 0 0 0 0,-2 1 0 0 0,-1-2 0 0 0,-21 60 0 0 0,-64 119 272 0 0,66-166-274 0 0,-51 70 0 0 0,24-39-40 0 0,-2 8-203 0 0,-56 117 1 0 0,105-190 48 0 0,4-8 1 0 0,1-1 0 0 0,-1 1 0 0 0,1 0 0 0 0,0-1 0 0 0,0 1 0 0 0,0 0 0 0 0,0 0 0 0 0,0 5 0 0 0,17-31-1611 0 0,-7 9-288 0 0,1-6-5124 0 0</inkml:trace>
+  <inkml:trace contextRef="#ctx0" brushRef="#br0" timeOffset="5277.96">3105 467 17967 0 0,'-6'2'376'0'0,"0"0"0"0"0,1 0 0 0 0,-1 1 0 0 0,0 0 0 0 0,1 0 0 0 0,-8 5 0 0 0,11-6-342 0 0,-1 1 0 0 0,1-1 1 0 0,0 0-1 0 0,-1 1 0 0 0,1-1 0 0 0,0 1 0 0 0,1 0 0 0 0,-1 0 0 0 0,0-1 0 0 0,1 1 0 0 0,-1 0 0 0 0,1 1 0 0 0,-1 5 1 0 0,1-9-34 0 0,1 1 1 0 0,0-1 0 0 0,0 1 0 0 0,0-1 0 0 0,-1 1 0 0 0,1-1-1 0 0,0 1 1 0 0,0-1 0 0 0,0 0 0 0 0,0 1 0 0 0,0-1 0 0 0,0 1 0 0 0,0-1-1 0 0,0 1 1 0 0,0-1 0 0 0,0 1 0 0 0,0-1 0 0 0,1 1 0 0 0,-1-1 0 0 0,0 1-1 0 0,0-1 1 0 0,0 0 0 0 0,1 1 0 0 0,-1-1 0 0 0,0 1 0 0 0,0-1 0 0 0,1 0-1 0 0,0 1 1 0 0,-1-1 26 0 0,1 0-1 0 0,0 0 0 0 0,-1 0 1 0 0,1 0-1 0 0,0 0 1 0 0,-1 0-1 0 0,1 0 0 0 0,0 0 1 0 0,-1-1-1 0 0,1 1 0 0 0,0 0 1 0 0,-1 0-1 0 0,1-1 1 0 0,0 1-1 0 0,-1-1 0 0 0,2 0 1 0 0,25-23 632 0 0,-25 22-757 0 0,4-3 153 0 0,-1 0 0 0 0,1 1-1 0 0,0-1 1 0 0,0 1 0 0 0,0 0 0 0 0,0 1-1 0 0,1 0 1 0 0,-1 0 0 0 0,10-3 0 0 0,-11 5-39 0 0,0 0 0 0 0,0 0 0 0 0,0 0 1 0 0,0 1-1 0 0,0 0 0 0 0,-1 0 0 0 0,1 1 0 0 0,0-1 1 0 0,0 1-1 0 0,0 0 0 0 0,0 0 0 0 0,-1 0 1 0 0,1 1-1 0 0,8 4 0 0 0,-8-4-61 0 0,0 1-1 0 0,0-1 0 0 0,0 2 1 0 0,0-1-1 0 0,0 0 1 0 0,-1 1-1 0 0,0 0 0 0 0,8 8 1 0 0,-10-10 21 0 0,-1 0 0 0 0,0 1 0 0 0,0-1 0 0 0,0 0 0 0 0,0 0 1 0 0,0 1-1 0 0,0-1 0 0 0,-1 1 0 0 0,1-1 0 0 0,-1 0 0 0 0,1 1 0 0 0,-1-1 0 0 0,0 1 0 0 0,0-1 1 0 0,0 1-1 0 0,0-1 0 0 0,-1 1 0 0 0,1-1 0 0 0,-1 1 0 0 0,0-1 0 0 0,1 1 0 0 0,-1-1 0 0 0,-1 3 1 0 0,-13 23 61 0 0,-1-1 0 0 0,-1 0 0 0 0,-1-1 1 0 0,-24 27-1 0 0,14-18-45 0 0,12-17-16 0 0,-1 1-1 0 0,-20 15 1 0 0,-20 21 417 0 0,57-55-383 0 0,0 0 0 0 0,0 0 0 0 0,-1 0-1 0 0,1 1 1 0 0,0-1 0 0 0,0 0 0 0 0,-1 0 0 0 0,1 1 0 0 0,0-1-1 0 0,0 0 1 0 0,0 0 0 0 0,-1 1 0 0 0,1-1 0 0 0,0 0 0 0 0,0 0-1 0 0,0 1 1 0 0,0-1 0 0 0,0 0 0 0 0,0 0 0 0 0,0 1-1 0 0,0-1 1 0 0,0 0 0 0 0,0 1 0 0 0,-1-1 0 0 0,2 0 0 0 0,-1 1-1 0 0,0-1 1 0 0,0 0 0 0 0,0 1 0 0 0,0-1 0 0 0,0 0 0 0 0,0 0-1 0 0,0 1 1 0 0,0-1 0 0 0,0 0 0 0 0,0 0 0 0 0,1 1 0 0 0,-1-1-1 0 0,0 0 1 0 0,0 1 0 0 0,0-1 0 0 0,0 0 0 0 0,1 0 0 0 0,17 4 178 0 0,21-7-98 0 0,49-18-22 0 0,26-5-3020 0 0,-95 23-4429 0 0</inkml:trace>
+  <inkml:trace contextRef="#ctx0" brushRef="#br0" timeOffset="5848.74">3521 848 11519 0 0,'4'-7'41'0'0,"-6"9"935"0"0,0-1-510 0 0,1 1 1 0 0,-1-1-1 0 0,1 1 0 0 0,-1-1 1 0 0,0 0-1 0 0,1 0 0 0 0,-1 0 1 0 0,0 0-1 0 0,-4 1 0 0 0,5-1-419 0 0,0-1 1 0 0,0 0-1 0 0,0 0 0 0 0,-1 0 0 0 0,1 0 1 0 0,0 0-1 0 0,0 0 0 0 0,0 0 0 0 0,-1 0 1 0 0,1 0-1 0 0,0-1 0 0 0,0 1 0 0 0,0 0 1 0 0,0-1-1 0 0,0 1 0 0 0,-1-1 0 0 0,1 1 1 0 0,0-1-1 0 0,0 0 0 0 0,0 1 0 0 0,0-1 0 0 0,-1-1 1 0 0,1 0 97 0 0,-1 0 1 0 0,1 0-1 0 0,0 0 1 0 0,0 0-1 0 0,0-1 0 0 0,0 1 1 0 0,0 0-1 0 0,1 0 1 0 0,-1 0-1 0 0,1-1 1 0 0,-1-2-1 0 0,0-6 439 0 0,1 0 0 0 0,0 0 0 0 0,4-21 0 0 0,-1 13-584 0 0,2 1 0 0 0,0-1 0 0 0,1 1 0 0 0,10-22 0 0 0,-11 28 0 0 0,1 1 0 0 0,0 0 0 0 0,1 1 0 0 0,0-1 0 0 0,0 1 0 0 0,1 1 0 0 0,14-14 0 0 0,-17 19-28 0 0,0 1 0 0 0,0-1-1 0 0,0 1 1 0 0,0 1 0 0 0,0-1 0 0 0,0 1-1 0 0,1 0 1 0 0,-1 0 0 0 0,1 0 0 0 0,0 1-1 0 0,-1 0 1 0 0,1 0 0 0 0,0 0 0 0 0,0 1-1 0 0,6 0 1 0 0,-10 0 9 0 0,1 0-1 0 0,-1 1 1 0 0,1-1-1 0 0,-1 1 1 0 0,1 0 0 0 0,-1-1-1 0 0,1 1 1 0 0,-1 0-1 0 0,0 1 1 0 0,0-1 0 0 0,1 0-1 0 0,-1 1 1 0 0,0-1-1 0 0,0 1 1 0 0,2 2-1 0 0,-2-2 12 0 0,-1 0 0 0 0,1 1-1 0 0,-1-1 1 0 0,1 1 0 0 0,-1-1 0 0 0,0 1-1 0 0,0 0 1 0 0,0-1 0 0 0,-1 1-1 0 0,1 0 1 0 0,0 0 0 0 0,-1 0-1 0 0,0 0 1 0 0,0-1 0 0 0,0 1-1 0 0,0 4 1 0 0,-2 5 64 0 0,0 0-1 0 0,0 0 0 0 0,-1 0 1 0 0,-1-1-1 0 0,0 1 0 0 0,0-1 1 0 0,-1 0-1 0 0,-8 13 0 0 0,-8 10 198 0 0,-29 36 0 0 0,49-69-255 0 0,-9 13 67 0 0,-2 0 0 0 0,-13 12 1 0 0,23-23-87 0 0,-1-1 1 0 0,1 1-1 0 0,-1-1 1 0 0,0 0-1 0 0,0 0 1 0 0,0 0 0 0 0,0 0-1 0 0,-1 0 1 0 0,1-1-1 0 0,0 0 1 0 0,-1 1-1 0 0,1-1 1 0 0,-1 0-1 0 0,1-1 1 0 0,-1 1-1 0 0,1-1 1 0 0,-5 1-1 0 0,7-2-32 0 0,-1 1-1 0 0,1 0 1 0 0,0-1-1 0 0,0 1 0 0 0,0-1 1 0 0,0 1-1 0 0,0-1 0 0 0,-1 0 1 0 0,1 1-1 0 0,0-1 0 0 0,1 0 1 0 0,-1 0-1 0 0,0 1 0 0 0,0-1 1 0 0,0 0-1 0 0,0 0 0 0 0,1 0 1 0 0,-1 0-1 0 0,0 0 0 0 0,1-1 1 0 0,-1 1-1 0 0,1 0 0 0 0,-1 0 1 0 0,0-2-1 0 0,0-1-208 0 0,1 1 0 0 0,-1-1 0 0 0,0 1 0 0 0,1-1 0 0 0,0 1 0 0 0,0-1 0 0 0,0-5 0 0 0,4-10-698 0 0</inkml:trace>
+  <inkml:trace contextRef="#ctx0" brushRef="#br0" timeOffset="6342.34">3866 509 16383 0 0,'-7'6'357'0'0,"0"0"0"0"0,1 1-1 0 0,1-1 1 0 0,-1 1 0 0 0,1 1-1 0 0,0-1 1 0 0,0 1 0 0 0,1 0-1 0 0,-4 10 1 0 0,8-18-329 0 0,0 0 0 0 0,0 0 0 0 0,0 1 0 0 0,0-1 0 0 0,0 0 0 0 0,0 0 0 0 0,0 0 0 0 0,0 0 0 0 0,0 1 0 0 0,0-1 0 0 0,0 0 0 0 0,0 0 0 0 0,0 0 0 0 0,0 0 0 0 0,0 1 0 0 0,0-1 0 0 0,0 0 0 0 0,0 0 0 0 0,0 0 0 0 0,0 0 0 0 0,0 0 0 0 0,0 1 0 0 0,0-1 0 0 0,1 0 0 0 0,-1 0 0 0 0,0 0 0 0 0,0 0 0 0 0,0 0 0 0 0,0 0 0 0 0,0 0 0 0 0,0 0 0 0 0,1 1 0 0 0,-1-1 0 0 0,0 0 0 0 0,0 0 0 0 0,0 0 0 0 0,0 0 0 0 0,0 0 0 0 0,1 0 0 0 0,-1 0 0 0 0,0 0 0 0 0,0 0 0 0 0,11-1 674 0 0,15-7-226 0 0,-22 6-441 0 0,11-2 6 0 0,-1 0 1 0 0,1 1-1 0 0,-1 1 0 0 0,1 0 0 0 0,0 1 0 0 0,15 0 1 0 0,-24 1-59 0 0,1 1 0 0 0,0-1 0 0 0,-1 1 0 0 0,1 0 0 0 0,-1 1 0 0 0,1-1 1 0 0,-1 2-1 0 0,0-1 0 0 0,1 0 0 0 0,-1 1 0 0 0,0 0 0 0 0,-1 1 0 0 0,1-1 1 0 0,-1 1-1 0 0,9 8 0 0 0,-13-11 20 0 0,1 1 0 0 0,-1-1 0 0 0,0 1 0 0 0,0 0 0 0 0,0-1 0 0 0,0 1 0 0 0,0 0 0 0 0,0 0 0 0 0,-1 0 0 0 0,1 0 0 0 0,-1 0 0 0 0,1 0 0 0 0,-1 0 0 0 0,0 0 0 0 0,1 0 0 0 0,-1 0 0 0 0,0 0 0 0 0,0 0 0 0 0,-1 0 0 0 0,1 0 0 0 0,0-1 0 0 0,-1 1 0 0 0,1 0 0 0 0,-1 0 0 0 0,0 0 0 0 0,1 0 0 0 0,-1 0 0 0 0,0 0 0 0 0,0-1 0 0 0,-1 3 0 0 0,-5 5 26 0 0,1 0-1 0 0,-2 0 1 0 0,1-1-1 0 0,-11 9 1 0 0,8-7-20 0 0,-180 158 462 0 0,146-131-398 0 0,35-32 17 0 0,0 1-82 0 0,9-5-8 0 0,0 0-1 0 0,0-1 0 0 0,1 1 0 0 0,-1-1 1 0 0,0 1-1 0 0,0 0 0 0 0,1-1 0 0 0,-1 1 1 0 0,0-1-1 0 0,1 1 0 0 0,-1-1 1 0 0,1 1-1 0 0,-1-1 0 0 0,0 1 0 0 0,1-1 1 0 0,-1 0-1 0 0,1 1 0 0 0,-1-1 0 0 0,1 0 1 0 0,-1 1-1 0 0,1-1 0 0 0,1 1 0 0 0,1 0-5 0 0,1 0-1 0 0,-1 0 1 0 0,1 0-1 0 0,0 0 1 0 0,-1 0-1 0 0,1-1 1 0 0,0 0-1 0 0,0 0 1 0 0,-1 0-1 0 0,7-1 1 0 0,11 1 4 0 0,6 5 37 0 0,-22-4-46 0 0,0 0 0 0 0,0 0 1 0 0,0 0-1 0 0,0-1 0 0 0,1 0 1 0 0,7 0-1 0 0,10-5-527 0 0,0-1 0 0 0,0-1 0 0 0,-1-1-1 0 0,1 0 1 0 0,31-19 0 0 0,-36 18-586 0 0,0 6-11 0 0</inkml:trace>
+  <inkml:trace contextRef="#ctx0" brushRef="#br0" timeOffset="6785.93">4321 608 12895 0 0,'0'-1'121'0'0,"-1"1"-1"0"0,1 0 1 0 0,-1-1-1 0 0,1 1 1 0 0,-1-1-1 0 0,1 1 1 0 0,-1-1-1 0 0,1 0 1 0 0,0 1-1 0 0,-1-1 1 0 0,1 1-1 0 0,0-1 1 0 0,0 0-1 0 0,-1 1 1 0 0,1-1-1 0 0,0 1 1 0 0,0-1-1 0 0,0 0 1 0 0,0 1-1 0 0,0-1 1 0 0,-1 0-1 0 0,1 0 1 0 0,1 1-1 0 0,-1-1 1 0 0,0 0-1 0 0,0 1 1 0 0,0-1-1 0 0,0 0 0 0 0,0 1 1 0 0,1-1-1 0 0,-1 1 1 0 0,0-1-1 0 0,0 0 1 0 0,1 1-1 0 0,0-2 1 0 0,0 0 60 0 0,0 0 1 0 0,0 0-1 0 0,1 0 1 0 0,-1 0-1 0 0,0 0 1 0 0,1 0-1 0 0,0 0 0 0 0,0 0 1 0 0,1-1-1 0 0,-3 3-142 0 0,1 0 0 0 0,-1 1-1 0 0,0-1 1 0 0,0 0 0 0 0,0 0-1 0 0,1 0 1 0 0,-1 1 0 0 0,0-1-1 0 0,0 0 1 0 0,0 0 0 0 0,0 1 0 0 0,0-1-1 0 0,1 0 1 0 0,-1 0 0 0 0,0 1-1 0 0,0-1 1 0 0,0 0 0 0 0,0 0-1 0 0,0 1 1 0 0,0-1 0 0 0,0 0-1 0 0,0 0 1 0 0,0 1 0 0 0,0-1 0 0 0,0 0-1 0 0,0 0 1 0 0,0 1 0 0 0,0-1-1 0 0,0 0 1 0 0,0 0 0 0 0,-1 1-1 0 0,1-1 1 0 0,0 0 0 0 0,0 1-1 0 0,-2 11 610 0 0,-19 68 1067 0 0,11-45-1631 0 0,2 0-1 0 0,-7 61 1 0 0,14-94-84 0 0,1 1 0 0 0,0 0 0 0 0,0 0 0 0 0,0-1 0 0 0,0 1 0 0 0,0 0 0 0 0,1 0 0 0 0,-1-1 0 0 0,1 1 0 0 0,0 0 0 0 0,0-1 0 0 0,0 1 0 0 0,0-1 0 0 0,2 4 0 0 0,-1-5 0 0 0,-1 0 0 0 0,0 1 0 0 0,1-1 0 0 0,-1 0 0 0 0,1 0 0 0 0,-1-1 0 0 0,1 1 0 0 0,0 0 0 0 0,-1 0 0 0 0,1-1 0 0 0,0 1 0 0 0,-1-1 0 0 0,1 0 0 0 0,0 1 0 0 0,0-1 0 0 0,-1 0 0 0 0,1 0 0 0 0,0 0 0 0 0,0 0 0 0 0,-1 0 0 0 0,1-1 0 0 0,3 0 0 0 0,31-6-47 0 0,-21 3 4 0 0,1 1 0 0 0,-1 1 0 0 0,17-1 0 0 0,-28 3 56 0 0,0 0-1 0 0,0 0 1 0 0,0 1 0 0 0,0-1 0 0 0,-1 1-1 0 0,1 0 1 0 0,0 0 0 0 0,0 0-1 0 0,-1 0 1 0 0,1 1 0 0 0,-1 0-1 0 0,1-1 1 0 0,-1 1 0 0 0,0 0-1 0 0,0 1 1 0 0,0-1 0 0 0,4 5-1 0 0,-6-6-10 0 0,0 0 0 0 0,0 0-1 0 0,0 0 1 0 0,-1 0-1 0 0,1 0 1 0 0,0 0 0 0 0,-1 1-1 0 0,1-1 1 0 0,-1 0-1 0 0,1 0 1 0 0,-1 1-1 0 0,0-1 1 0 0,1 0 0 0 0,-1 1-1 0 0,0-1 1 0 0,0 0-1 0 0,0 1 1 0 0,0-1-1 0 0,0 0 1 0 0,0 1 0 0 0,-1-1-1 0 0,1 0 1 0 0,0 0-1 0 0,-1 1 1 0 0,1-1-1 0 0,-1 0 1 0 0,1 0 0 0 0,-1 1-1 0 0,0-1 1 0 0,1 0-1 0 0,-1 0 1 0 0,0 0-1 0 0,0 0 1 0 0,0 0 0 0 0,0 0-1 0 0,-1 1 1 0 0,-3 3 11 0 0,0-1 0 0 0,0 0 0 0 0,0-1 1 0 0,0 1-1 0 0,0-1 0 0 0,-10 4 0 0 0,-7 6-13 0 0,18-11 0 0 0,0 1 0 0 0,0-1 0 0 0,0 0 0 0 0,-1 0 0 0 0,-8 3 0 0 0,-26 8-121 0 0,27-9 26 0 0,1 0 0 0 0,-18 4 1 0 0,26-8-27 0 0,0 0 1 0 0,1 0 0 0 0,-1 0-1 0 0,0 0 1 0 0,1 0 0 0 0,-1-1-1 0 0,0 1 1 0 0,1-1 0 0 0,-1 0-1 0 0,1 0 1 0 0,-1 0 0 0 0,1 0-1 0 0,-1 0 1 0 0,1 0 0 0 0,0-1-1 0 0,0 1 1 0 0,-1-1 0 0 0,-1-1-1 0 0,-11-9-7259 0 0</inkml:trace>
+  <inkml:trace contextRef="#ctx0" brushRef="#br0" timeOffset="7058.7">4267 486 17503 0 0,'0'0'78'0'0,"0"-1"0"0"0,1 1 0 0 0,-1 0 0 0 0,0-1-1 0 0,0 1 1 0 0,0-1 0 0 0,1 1 0 0 0,-1 0 0 0 0,0-1 0 0 0,1 1 0 0 0,-1-1-1 0 0,0 1 1 0 0,1 0 0 0 0,-1 0 0 0 0,0-1 0 0 0,1 1 0 0 0,-1 0-1 0 0,0-1 1 0 0,1 1 0 0 0,-1 0 0 0 0,1 0 0 0 0,-1 0 0 0 0,1 0 0 0 0,-1-1-1 0 0,1 1 1 0 0,-1 0 0 0 0,0 0 0 0 0,1 0 0 0 0,-1 0 0 0 0,1 0-1 0 0,-1 0 1 0 0,1 0 0 0 0,21 1 838 0 0,-18-1-583 0 0,23 4 47 0 0,0 0 0 0 0,0 2 0 0 0,-1 1 0 0 0,0 1 0 0 0,30 14 0 0 0,-5-3-102 0 0,-46-18-286 0 0,7 3-283 0 0,-7 0-2763 0 0</inkml:trace>
 </inkml:ink>
 </file>
 

</xml_diff>